<commit_message>
update Tomcat+NIO perf test result
</commit_message>
<xml_diff>
--- a/perf/Async Servlet PerformanceTest Report.docx
+++ b/perf/Async Servlet PerformanceTest Report.docx
@@ -3,11 +3,6 @@
 <w:document xmlns:wpc="http://schemas.microsoft.com/office/word/2010/wordprocessingCanvas" xmlns:mc="http://schemas.openxmlformats.org/markup-compatibility/2006" xmlns:o="urn:schemas-microsoft-com:office:office" xmlns:r="http://schemas.openxmlformats.org/officeDocument/2006/relationships" xmlns:m="http://schemas.openxmlformats.org/officeDocument/2006/math" xmlns:v="urn:schemas-microsoft-com:vml" xmlns:wp14="http://schemas.microsoft.com/office/word/2010/wordprocessingDrawing" xmlns:wp="http://schemas.openxmlformats.org/drawingml/2006/wordprocessingDrawing" xmlns:w10="urn:schemas-microsoft-com:office:word" xmlns:w="http://schemas.openxmlformats.org/wordprocessingml/2006/main" xmlns:w14="http://schemas.microsoft.com/office/word/2010/wordml" xmlns:wpg="http://schemas.microsoft.com/office/word/2010/wordprocessingGroup" xmlns:wpi="http://schemas.microsoft.com/office/word/2010/wordprocessingInk" xmlns:wne="http://schemas.microsoft.com/office/word/2006/wordml" xmlns:wps="http://schemas.microsoft.com/office/word/2010/wordprocessingShape" mc:Ignorable="w14 wp14">
   <w:body>
     <w:p>
-      <w:pPr>
-        <w:rPr>
-          <w:rFonts w:hint="eastAsia"/>
-        </w:rPr>
-      </w:pPr>
       <w:r>
         <w:rPr>
           <w:rFonts w:hint="eastAsia"/>
@@ -23,11 +18,6 @@
       </w:r>
     </w:p>
     <w:p>
-      <w:pPr>
-        <w:rPr>
-          <w:rFonts w:hint="eastAsia"/>
-        </w:rPr>
-      </w:pPr>
       <w:r>
         <w:rPr>
           <w:rFonts w:hint="eastAsia"/>
@@ -37,11 +27,6 @@
       </w:r>
     </w:p>
     <w:p>
-      <w:pPr>
-        <w:rPr>
-          <w:rFonts w:hint="eastAsia"/>
-        </w:rPr>
-      </w:pPr>
       <w:r>
         <w:rPr>
           <w:rFonts w:hint="eastAsia"/>
@@ -51,11 +36,6 @@
       </w:r>
     </w:p>
     <w:p>
-      <w:pPr>
-        <w:rPr>
-          <w:rFonts w:hint="eastAsia"/>
-        </w:rPr>
-      </w:pPr>
       <w:r>
         <w:rPr>
           <w:rFonts w:hint="eastAsia"/>
@@ -65,11 +45,6 @@
       </w:r>
     </w:p>
     <w:p>
-      <w:pPr>
-        <w:rPr>
-          <w:rFonts w:hint="eastAsia"/>
-        </w:rPr>
-      </w:pPr>
       <w:r>
         <w:rPr>
           <w:rFonts w:hint="eastAsia"/>
@@ -84,19 +59,8 @@
         <w:t xml:space="preserve"> (with default settings)</w:t>
       </w:r>
     </w:p>
-    <w:p>
-      <w:pPr>
-        <w:rPr>
-          <w:rFonts w:hint="eastAsia"/>
-        </w:rPr>
-      </w:pPr>
-    </w:p>
-    <w:p>
-      <w:pPr>
-        <w:rPr>
-          <w:rFonts w:hint="eastAsia"/>
-        </w:rPr>
-      </w:pPr>
+    <w:p/>
+    <w:p>
       <w:r>
         <w:rPr>
           <w:rFonts w:hint="eastAsia"/>
@@ -114,9 +78,6 @@
     <w:p>
       <w:pPr>
         <w:ind w:firstLine="420"/>
-        <w:rPr>
-          <w:rFonts w:hint="eastAsia"/>
-        </w:rPr>
       </w:pPr>
       <w:r>
         <w:rPr>
@@ -149,19 +110,8 @@
         <w:t>(s)/Loop)</w:t>
       </w:r>
     </w:p>
-    <w:p>
-      <w:pPr>
-        <w:rPr>
-          <w:rFonts w:hint="eastAsia"/>
-        </w:rPr>
-      </w:pPr>
-    </w:p>
-    <w:p>
-      <w:pPr>
-        <w:rPr>
-          <w:rFonts w:hint="eastAsia"/>
-        </w:rPr>
-      </w:pPr>
+    <w:p/>
+    <w:p>
       <w:r>
         <w:rPr>
           <w:rFonts w:hint="eastAsia"/>
@@ -176,19 +126,8 @@
         <w:t>:</w:t>
       </w:r>
     </w:p>
-    <w:p>
-      <w:pPr>
-        <w:rPr>
-          <w:rFonts w:hint="eastAsia"/>
-        </w:rPr>
-      </w:pPr>
-    </w:p>
-    <w:p>
-      <w:pPr>
-        <w:rPr>
-          <w:rFonts w:hint="eastAsia"/>
-        </w:rPr>
-      </w:pPr>
+    <w:p/>
+    <w:p>
       <w:r>
         <w:rPr>
           <w:rFonts w:hint="eastAsia"/>
@@ -204,11 +143,6 @@
       </w:r>
     </w:p>
     <w:p>
-      <w:pPr>
-        <w:rPr>
-          <w:rFonts w:hint="eastAsia"/>
-        </w:rPr>
-      </w:pPr>
       <w:r>
         <w:rPr>
           <w:noProof/>
@@ -250,19 +184,8 @@
         </w:drawing>
       </w:r>
     </w:p>
-    <w:p>
-      <w:pPr>
-        <w:rPr>
-          <w:rFonts w:hint="eastAsia"/>
-        </w:rPr>
-      </w:pPr>
-    </w:p>
-    <w:p>
-      <w:pPr>
-        <w:rPr>
-          <w:rFonts w:hint="eastAsia"/>
-        </w:rPr>
-      </w:pPr>
+    <w:p/>
+    <w:p>
       <w:r>
         <w:rPr>
           <w:noProof/>
@@ -304,19 +227,8 @@
         </w:drawing>
       </w:r>
     </w:p>
-    <w:p>
-      <w:pPr>
-        <w:rPr>
-          <w:rFonts w:hint="eastAsia"/>
-        </w:rPr>
-      </w:pPr>
-    </w:p>
-    <w:p>
-      <w:pPr>
-        <w:rPr>
-          <w:rFonts w:hint="eastAsia"/>
-        </w:rPr>
-      </w:pPr>
+    <w:p/>
+    <w:p>
       <w:r>
         <w:rPr>
           <w:noProof/>
@@ -358,33 +270,10 @@
         </w:drawing>
       </w:r>
     </w:p>
-    <w:p>
-      <w:pPr>
-        <w:rPr>
-          <w:rFonts w:hint="eastAsia"/>
-        </w:rPr>
-      </w:pPr>
-    </w:p>
-    <w:p>
-      <w:pPr>
-        <w:rPr>
-          <w:rFonts w:hint="eastAsia"/>
-        </w:rPr>
-      </w:pPr>
-    </w:p>
-    <w:p>
-      <w:pPr>
-        <w:rPr>
-          <w:rFonts w:hint="eastAsia"/>
-        </w:rPr>
-      </w:pPr>
-    </w:p>
-    <w:p>
-      <w:pPr>
-        <w:rPr>
-          <w:rFonts w:hint="eastAsia"/>
-        </w:rPr>
-      </w:pPr>
+    <w:p/>
+    <w:p/>
+    <w:p/>
+    <w:p>
       <w:r>
         <w:rPr>
           <w:rFonts w:hint="eastAsia"/>
@@ -400,11 +289,6 @@
       </w:r>
     </w:p>
     <w:p>
-      <w:pPr>
-        <w:rPr>
-          <w:rFonts w:hint="eastAsia"/>
-        </w:rPr>
-      </w:pPr>
       <w:r>
         <w:rPr>
           <w:noProof/>
@@ -446,44 +330,16 @@
         </w:drawing>
       </w:r>
     </w:p>
-    <w:p>
-      <w:pPr>
-        <w:rPr>
-          <w:rFonts w:hint="eastAsia"/>
-        </w:rPr>
-      </w:pPr>
-    </w:p>
-    <w:p>
-      <w:pPr>
-        <w:rPr>
-          <w:rFonts w:hint="eastAsia"/>
-        </w:rPr>
-      </w:pPr>
-      <w:r>
-        <w:rPr>
-          <w:rFonts w:hint="eastAsia"/>
-        </w:rPr>
-        <w:t>/blockServlet</w:t>
-      </w:r>
-      <w:r>
-        <w:rPr>
-          <w:rFonts w:hint="eastAsia"/>
-        </w:rPr>
-        <w:t xml:space="preserve"> (3</w:t>
-      </w:r>
-      <w:r>
-        <w:rPr>
-          <w:rFonts w:hint="eastAsia"/>
-        </w:rPr>
-        <w:t>00/2s/100)</w:t>
-      </w:r>
-    </w:p>
-    <w:p>
-      <w:pPr>
-        <w:rPr>
-          <w:rFonts w:hint="eastAsia"/>
-        </w:rPr>
-      </w:pPr>
+    <w:p/>
+    <w:p>
+      <w:r>
+        <w:rPr>
+          <w:rFonts w:hint="eastAsia"/>
+        </w:rPr>
+        <w:t>/blockServlet (300/2s/100)</w:t>
+      </w:r>
+    </w:p>
+    <w:p>
       <w:r>
         <w:rPr>
           <w:noProof/>
@@ -525,44 +381,16 @@
         </w:drawing>
       </w:r>
     </w:p>
-    <w:p>
-      <w:pPr>
-        <w:rPr>
-          <w:rFonts w:hint="eastAsia"/>
-        </w:rPr>
-      </w:pPr>
-    </w:p>
-    <w:p>
-      <w:pPr>
-        <w:rPr>
-          <w:rFonts w:hint="eastAsia"/>
-        </w:rPr>
-      </w:pPr>
-      <w:r>
-        <w:rPr>
-          <w:rFonts w:hint="eastAsia"/>
-        </w:rPr>
-        <w:t>/blockServlet</w:t>
-      </w:r>
-      <w:r>
-        <w:rPr>
-          <w:rFonts w:hint="eastAsia"/>
-        </w:rPr>
-        <w:t xml:space="preserve"> (2000/4s/10</w:t>
-      </w:r>
-      <w:r>
-        <w:rPr>
-          <w:rFonts w:hint="eastAsia"/>
-        </w:rPr>
-        <w:t>)</w:t>
-      </w:r>
-    </w:p>
-    <w:p>
-      <w:pPr>
-        <w:rPr>
-          <w:rFonts w:hint="eastAsia"/>
-        </w:rPr>
-      </w:pPr>
+    <w:p/>
+    <w:p>
+      <w:r>
+        <w:rPr>
+          <w:rFonts w:hint="eastAsia"/>
+        </w:rPr>
+        <w:t>/blockServlet (2000/4s/10)</w:t>
+      </w:r>
+    </w:p>
+    <w:p>
       <w:r>
         <w:rPr>
           <w:noProof/>
@@ -604,19 +432,8 @@
         </w:drawing>
       </w:r>
     </w:p>
-    <w:p>
-      <w:pPr>
-        <w:rPr>
-          <w:rFonts w:hint="eastAsia"/>
-        </w:rPr>
-      </w:pPr>
-    </w:p>
-    <w:p>
-      <w:pPr>
-        <w:rPr>
-          <w:rFonts w:hint="eastAsia"/>
-        </w:rPr>
-      </w:pPr>
+    <w:p/>
+    <w:p>
       <w:r>
         <w:rPr>
           <w:rFonts w:hint="eastAsia"/>
@@ -625,11 +442,6 @@
       </w:r>
     </w:p>
     <w:p>
-      <w:pPr>
-        <w:rPr>
-          <w:rFonts w:hint="eastAsia"/>
-        </w:rPr>
-      </w:pPr>
       <w:r>
         <w:rPr>
           <w:noProof/>
@@ -671,50 +483,16 @@
         </w:drawing>
       </w:r>
     </w:p>
-    <w:p>
-      <w:pPr>
-        <w:rPr>
-          <w:rFonts w:hint="eastAsia"/>
-        </w:rPr>
-      </w:pPr>
-    </w:p>
-    <w:p>
-      <w:pPr>
-        <w:rPr>
-          <w:rFonts w:hint="eastAsia"/>
-        </w:rPr>
-      </w:pPr>
-      <w:r>
-        <w:rPr>
-          <w:rFonts w:hint="eastAsia"/>
-        </w:rPr>
-        <w:t>/blockServlet</w:t>
-      </w:r>
-      <w:r>
-        <w:rPr>
-          <w:rFonts w:hint="eastAsia"/>
-        </w:rPr>
-        <w:t xml:space="preserve"> (2000/10</w:t>
-      </w:r>
-      <w:r>
-        <w:rPr>
-          <w:rFonts w:hint="eastAsia"/>
-        </w:rPr>
-        <w:t>s/10)</w:t>
-      </w:r>
-      <w:r>
-        <w:rPr>
-          <w:rFonts w:hint="eastAsia"/>
-        </w:rPr>
-        <w:t>, only success</w:t>
-      </w:r>
-    </w:p>
-    <w:p>
-      <w:pPr>
-        <w:rPr>
-          <w:rFonts w:hint="eastAsia"/>
-        </w:rPr>
-      </w:pPr>
+    <w:p/>
+    <w:p>
+      <w:r>
+        <w:rPr>
+          <w:rFonts w:hint="eastAsia"/>
+        </w:rPr>
+        <w:t>/blockServlet (2000/10s/10), only success</w:t>
+      </w:r>
+    </w:p>
+    <w:p>
       <w:r>
         <w:rPr>
           <w:noProof/>
@@ -756,33 +534,10 @@
         </w:drawing>
       </w:r>
     </w:p>
-    <w:p>
-      <w:pPr>
-        <w:rPr>
-          <w:rFonts w:hint="eastAsia"/>
-        </w:rPr>
-      </w:pPr>
-    </w:p>
-    <w:p>
-      <w:pPr>
-        <w:rPr>
-          <w:rFonts w:hint="eastAsia"/>
-        </w:rPr>
-      </w:pPr>
-    </w:p>
-    <w:p>
-      <w:pPr>
-        <w:rPr>
-          <w:rFonts w:hint="eastAsia"/>
-        </w:rPr>
-      </w:pPr>
-    </w:p>
-    <w:p>
-      <w:pPr>
-        <w:rPr>
-          <w:rFonts w:hint="eastAsia"/>
-        </w:rPr>
-      </w:pPr>
+    <w:p/>
+    <w:p/>
+    <w:p/>
+    <w:p>
       <w:r>
         <w:rPr>
           <w:rFonts w:hint="eastAsia"/>
@@ -794,37 +549,12 @@
         <w:rPr>
           <w:rFonts w:hint="eastAsia"/>
         </w:rPr>
-        <w:t xml:space="preserve"> (200</w:t>
-      </w:r>
-      <w:r>
-        <w:rPr>
-          <w:rFonts w:hint="eastAsia"/>
-        </w:rPr>
-        <w:t>/2</w:t>
-      </w:r>
-      <w:r>
-        <w:rPr>
-          <w:rFonts w:hint="eastAsia"/>
-        </w:rPr>
-        <w:t>s/10</w:t>
-      </w:r>
-      <w:r>
-        <w:rPr>
-          <w:rFonts w:hint="eastAsia"/>
-        </w:rPr>
-        <w:t>0</w:t>
-      </w:r>
-      <w:r>
-        <w:rPr>
-          <w:rFonts w:hint="eastAsia"/>
-        </w:rPr>
-        <w:t>)</w:t>
-      </w:r>
-    </w:p>
-    <w:p>
-      <w:pPr>
-        <w:rPr>
-          <w:rFonts w:hint="eastAsia"/>
+        <w:t xml:space="preserve"> (200/2s/100)</w:t>
+      </w:r>
+    </w:p>
+    <w:p>
+      <w:pPr>
+        <w:rPr>
           <w:b/>
         </w:rPr>
       </w:pPr>
@@ -869,19 +599,8 @@
         </w:drawing>
       </w:r>
     </w:p>
-    <w:p>
-      <w:pPr>
-        <w:rPr>
-          <w:rFonts w:hint="eastAsia"/>
-        </w:rPr>
-      </w:pPr>
-    </w:p>
-    <w:p>
-      <w:pPr>
-        <w:rPr>
-          <w:rFonts w:hint="eastAsia"/>
-        </w:rPr>
-      </w:pPr>
+    <w:p/>
+    <w:p>
       <w:r>
         <w:rPr>
           <w:rFonts w:hint="eastAsia"/>
@@ -922,7 +641,6 @@
     <w:p>
       <w:pPr>
         <w:rPr>
-          <w:rFonts w:hint="eastAsia"/>
           <w:b/>
         </w:rPr>
       </w:pPr>
@@ -970,17 +688,11 @@
     <w:p>
       <w:pPr>
         <w:rPr>
-          <w:rFonts w:hint="eastAsia"/>
           <w:b/>
         </w:rPr>
       </w:pPr>
     </w:p>
     <w:p>
-      <w:pPr>
-        <w:rPr>
-          <w:rFonts w:hint="eastAsia"/>
-        </w:rPr>
-      </w:pPr>
       <w:r>
         <w:rPr>
           <w:rFonts w:hint="eastAsia"/>
@@ -1007,11 +719,6 @@
       </w:r>
     </w:p>
     <w:p>
-      <w:pPr>
-        <w:rPr>
-          <w:rFonts w:hint="eastAsia"/>
-        </w:rPr>
-      </w:pPr>
       <w:r>
         <w:rPr>
           <w:noProof/>
@@ -1053,26 +760,9 @@
         </w:drawing>
       </w:r>
     </w:p>
-    <w:p>
-      <w:pPr>
-        <w:rPr>
-          <w:rFonts w:hint="eastAsia"/>
-        </w:rPr>
-      </w:pPr>
-    </w:p>
-    <w:p>
-      <w:pPr>
-        <w:rPr>
-          <w:rFonts w:hint="eastAsia"/>
-        </w:rPr>
-      </w:pPr>
-    </w:p>
-    <w:p>
-      <w:pPr>
-        <w:rPr>
-          <w:rFonts w:hint="eastAsia"/>
-        </w:rPr>
-      </w:pPr>
+    <w:p/>
+    <w:p/>
+    <w:p>
       <w:r>
         <w:rPr>
           <w:rFonts w:hint="eastAsia"/>
@@ -1088,11 +778,6 @@
       </w:r>
     </w:p>
     <w:p>
-      <w:pPr>
-        <w:rPr>
-          <w:rFonts w:hint="eastAsia"/>
-        </w:rPr>
-      </w:pPr>
       <w:r>
         <w:rPr>
           <w:rFonts w:hint="eastAsia"/>
@@ -1134,6 +819,221 @@
           <w:rFonts w:hint="eastAsia"/>
         </w:rPr>
         <w:t>t help the performance and throughput.</w:t>
+      </w:r>
+    </w:p>
+    <w:p>
+      <w:pPr>
+        <w:rPr>
+          <w:rFonts w:hint="eastAsia"/>
+        </w:rPr>
+      </w:pPr>
+    </w:p>
+    <w:p>
+      <w:pPr>
+        <w:rPr>
+          <w:rFonts w:hint="eastAsia"/>
+        </w:rPr>
+      </w:pPr>
+    </w:p>
+    <w:p>
+      <w:pPr>
+        <w:rPr>
+          <w:rFonts w:hint="eastAsia"/>
+        </w:rPr>
+      </w:pPr>
+    </w:p>
+    <w:p>
+      <w:pPr>
+        <w:widowControl/>
+        <w:jc w:val="left"/>
+        <w:rPr>
+          <w:b/>
+        </w:rPr>
+      </w:pPr>
+      <w:r>
+        <w:rPr>
+          <w:b/>
+        </w:rPr>
+        <w:br w:type="page"/>
+      </w:r>
+    </w:p>
+    <w:p>
+      <w:pPr>
+        <w:rPr>
+          <w:rFonts w:hint="eastAsia"/>
+          <w:b/>
+        </w:rPr>
+      </w:pPr>
+      <w:r>
+        <w:rPr>
+          <w:rFonts w:hint="eastAsia"/>
+          <w:b/>
+        </w:rPr>
+        <w:lastRenderedPageBreak/>
+        <w:t>Tune Tomcat to use NIO connector</w:t>
+      </w:r>
+    </w:p>
+    <w:p>
+      <w:r>
+        <w:t xml:space="preserve">    &lt;Connector port="80" protocol="org.apache.coyote.http11.Http11NioProtocol"</w:t>
+      </w:r>
+    </w:p>
+    <w:p>
+      <w:r>
+        <w:t xml:space="preserve">               connectionTimeout="20000"</w:t>
+      </w:r>
+    </w:p>
+    <w:p>
+      <w:pPr>
+        <w:rPr>
+          <w:rFonts w:hint="eastAsia"/>
+        </w:rPr>
+      </w:pPr>
+      <w:r>
+        <w:t xml:space="preserve">               redirectPort="443" /&gt;</w:t>
+      </w:r>
+    </w:p>
+    <w:p>
+      <w:pPr>
+        <w:rPr>
+          <w:rFonts w:hint="eastAsia"/>
+        </w:rPr>
+      </w:pPr>
+    </w:p>
+    <w:p>
+      <w:r>
+        <w:rPr>
+          <w:rFonts w:hint="eastAsia"/>
+          <w:b/>
+        </w:rPr>
+        <w:t>/blockServlet</w:t>
+      </w:r>
+      <w:r>
+        <w:rPr>
+          <w:rFonts w:hint="eastAsia"/>
+        </w:rPr>
+        <w:t xml:space="preserve"> (2000/10s/10)</w:t>
+      </w:r>
+    </w:p>
+    <w:p>
+      <w:pPr>
+        <w:rPr>
+          <w:rFonts w:hint="eastAsia"/>
+        </w:rPr>
+      </w:pPr>
+      <w:r>
+        <w:rPr>
+          <w:noProof/>
+        </w:rPr>
+        <w:drawing>
+          <wp:inline distT="0" distB="0" distL="0" distR="0" wp14:anchorId="79B27CB3" wp14:editId="1F7ED916">
+            <wp:extent cx="8844077" cy="367480"/>
+            <wp:effectExtent l="0" t="0" r="0" b="0"/>
+            <wp:docPr id="5" name="Picture 5"/>
+            <wp:cNvGraphicFramePr>
+              <a:graphicFrameLocks xmlns:a="http://schemas.openxmlformats.org/drawingml/2006/main" noChangeAspect="1"/>
+            </wp:cNvGraphicFramePr>
+            <a:graphic xmlns:a="http://schemas.openxmlformats.org/drawingml/2006/main">
+              <a:graphicData uri="http://schemas.openxmlformats.org/drawingml/2006/picture">
+                <pic:pic xmlns:pic="http://schemas.openxmlformats.org/drawingml/2006/picture">
+                  <pic:nvPicPr>
+                    <pic:cNvPr id="0" name=""/>
+                    <pic:cNvPicPr/>
+                  </pic:nvPicPr>
+                  <pic:blipFill>
+                    <a:blip r:embed="rId18"/>
+                    <a:stretch>
+                      <a:fillRect/>
+                    </a:stretch>
+                  </pic:blipFill>
+                  <pic:spPr>
+                    <a:xfrm>
+                      <a:off x="0" y="0"/>
+                      <a:ext cx="8890643" cy="369415"/>
+                    </a:xfrm>
+                    <a:prstGeom prst="rect">
+                      <a:avLst/>
+                    </a:prstGeom>
+                  </pic:spPr>
+                </pic:pic>
+              </a:graphicData>
+            </a:graphic>
+          </wp:inline>
+        </w:drawing>
+      </w:r>
+    </w:p>
+    <w:p>
+      <w:pPr>
+        <w:rPr>
+          <w:rFonts w:hint="eastAsia"/>
+        </w:rPr>
+      </w:pPr>
+    </w:p>
+    <w:p>
+      <w:pPr>
+        <w:rPr>
+          <w:rFonts w:hint="eastAsia"/>
+        </w:rPr>
+      </w:pPr>
+    </w:p>
+    <w:p>
+      <w:pPr>
+        <w:rPr>
+          <w:rFonts w:hint="eastAsia"/>
+        </w:rPr>
+      </w:pPr>
+      <w:r>
+        <w:rPr>
+          <w:rFonts w:hint="eastAsia"/>
+          <w:b/>
+        </w:rPr>
+        <w:t>Result</w:t>
+      </w:r>
+      <w:r>
+        <w:rPr>
+          <w:rFonts w:hint="eastAsia"/>
+        </w:rPr>
+        <w:t>:</w:t>
+      </w:r>
+    </w:p>
+    <w:p>
+      <w:pPr>
+        <w:rPr>
+          <w:rFonts w:hint="eastAsia"/>
+        </w:rPr>
+      </w:pPr>
+      <w:r>
+        <w:rPr>
+          <w:rFonts w:hint="eastAsia"/>
+        </w:rPr>
+        <w:t xml:space="preserve">With NIO connector, there is some progress in throughput, but not much. </w:t>
+      </w:r>
+      <w:r>
+        <w:t>H</w:t>
+      </w:r>
+      <w:r>
+        <w:rPr>
+          <w:rFonts w:hint="eastAsia"/>
+        </w:rPr>
+        <w:t xml:space="preserve">owever, it can serve all requests now, without </w:t>
+      </w:r>
+      <w:r>
+        <w:t>‘</w:t>
+      </w:r>
+      <w:r>
+        <w:rPr>
+          <w:rFonts w:hint="eastAsia"/>
+        </w:rPr>
+        <w:t>connection refused</w:t>
+      </w:r>
+      <w:r>
+        <w:t>’</w:t>
+      </w:r>
+      <w:r>
+        <w:rPr>
+          <w:rFonts w:hint="eastAsia"/>
+        </w:rPr>
+        <w:t xml:space="preserve"> errors when using BIO connector.</w:t>
       </w:r>
     </w:p>
     <w:p>
@@ -2081,7 +1981,7 @@
 </file>
 
 <file path=customXml/itemProps1.xml><?xml version="1.0" encoding="utf-8"?>
-<ds:datastoreItem xmlns:ds="http://schemas.openxmlformats.org/officeDocument/2006/customXml" ds:itemID="{5B5308E9-0771-4C5E-A233-9D52A985C5D1}">
+<ds:datastoreItem xmlns:ds="http://schemas.openxmlformats.org/officeDocument/2006/customXml" ds:itemID="{F4DFF465-1D25-4E32-A016-A923D30B2CD4}">
   <ds:schemaRefs>
     <ds:schemaRef ds:uri="http://schemas.openxmlformats.org/officeDocument/2006/bibliography"/>
   </ds:schemaRefs>

</xml_diff>